<commit_message>
Finished HW 11 readme file
</commit_message>
<xml_diff>
--- a/11-Web Scraping/Childers Module 11 Overview.docx
+++ b/11-Web Scraping/Childers Module 11 Overview.docx
@@ -9,6 +9,13 @@
     </w:p>
     <w:p/>
     <w:p>
+      <w:pPr>
+        <w:pStyle w:val="ListParagraph"/>
+        <w:numPr>
+          <w:ilvl w:val="0"/>
+          <w:numId w:val="1"/>
+        </w:numPr>
+      </w:pPr>
       <w:r>
         <w:t xml:space="preserve">Deliverable one asked </w:t>
       </w:r>
@@ -31,6 +38,71 @@
     </w:p>
     <w:p/>
     <w:p>
+      <w:pPr>
+        <w:ind w:left="360"/>
+      </w:pPr>
+      <w:r>
+        <w:t>In my code I successfully pulled the article title and created a for loop to pull the titles, content, and dates from the website.</w:t>
+      </w:r>
+    </w:p>
+    <w:p/>
+    <w:p>
+      <w:r>
+        <w:rPr>
+          <w:noProof/>
+        </w:rPr>
+        <w:drawing>
+          <wp:inline distT="0" distB="0" distL="0" distR="0" wp14:anchorId="6ED035FE" wp14:editId="1B9F1FE5">
+            <wp:extent cx="5943600" cy="1468120"/>
+            <wp:effectExtent l="0" t="0" r="0" b="5080"/>
+            <wp:docPr id="774444323" name="Picture 1" descr="A screenshot of a computer&#10;&#10;Description automatically generated"/>
+            <wp:cNvGraphicFramePr>
+              <a:graphicFrameLocks xmlns:a="http://schemas.openxmlformats.org/drawingml/2006/main" noChangeAspect="1"/>
+            </wp:cNvGraphicFramePr>
+            <a:graphic xmlns:a="http://schemas.openxmlformats.org/drawingml/2006/main">
+              <a:graphicData uri="http://schemas.openxmlformats.org/drawingml/2006/picture">
+                <pic:pic xmlns:pic="http://schemas.openxmlformats.org/drawingml/2006/picture">
+                  <pic:nvPicPr>
+                    <pic:cNvPr id="774444323" name="Picture 1" descr="A screenshot of a computer&#10;&#10;Description automatically generated"/>
+                    <pic:cNvPicPr/>
+                  </pic:nvPicPr>
+                  <pic:blipFill>
+                    <a:blip r:embed="rId5" cstate="print">
+                      <a:extLst>
+                        <a:ext uri="{28A0092B-C50C-407E-A947-70E740481C1C}">
+                          <a14:useLocalDpi xmlns:a14="http://schemas.microsoft.com/office/drawing/2010/main" val="0"/>
+                        </a:ext>
+                      </a:extLst>
+                    </a:blip>
+                    <a:stretch>
+                      <a:fillRect/>
+                    </a:stretch>
+                  </pic:blipFill>
+                  <pic:spPr>
+                    <a:xfrm>
+                      <a:off x="0" y="0"/>
+                      <a:ext cx="5943600" cy="1468120"/>
+                    </a:xfrm>
+                    <a:prstGeom prst="rect">
+                      <a:avLst/>
+                    </a:prstGeom>
+                  </pic:spPr>
+                </pic:pic>
+              </a:graphicData>
+            </a:graphic>
+          </wp:inline>
+        </w:drawing>
+      </w:r>
+    </w:p>
+    <w:p/>
+    <w:p>
+      <w:pPr>
+        <w:pStyle w:val="ListParagraph"/>
+        <w:numPr>
+          <w:ilvl w:val="0"/>
+          <w:numId w:val="1"/>
+        </w:numPr>
+      </w:pPr>
       <w:r>
         <w:t xml:space="preserve">Deliverable two requested students to analyze the Mars weather data. Data points included id, </w:t>
       </w:r>
@@ -48,16 +120,519 @@
       </w:r>
       <w:proofErr w:type="spellEnd"/>
       <w:r>
-        <w:t>, and pressure. You will find the answers to question 5 of the challenge in the comments of the python code titled “Childers_part_2_mars_weather.”</w:t>
-      </w:r>
-    </w:p>
-    <w:p>
+        <w:t xml:space="preserve">, and pressure. </w:t>
+      </w:r>
+    </w:p>
+    <w:p>
+      <w:pPr>
+        <w:pStyle w:val="ListParagraph"/>
+      </w:pPr>
+    </w:p>
+    <w:p>
+      <w:pPr>
+        <w:pStyle w:val="ListParagraph"/>
+      </w:pPr>
+      <w:r>
+        <w:rPr>
+          <w:noProof/>
+        </w:rPr>
+        <w:drawing>
+          <wp:inline distT="0" distB="0" distL="0" distR="0" wp14:anchorId="652F1C2D" wp14:editId="25B08BC9">
+            <wp:extent cx="5943600" cy="1672590"/>
+            <wp:effectExtent l="0" t="0" r="0" b="3810"/>
+            <wp:docPr id="1558642229" name="Picture 2" descr="A black text on a white background&#10;&#10;Description automatically generated"/>
+            <wp:cNvGraphicFramePr>
+              <a:graphicFrameLocks xmlns:a="http://schemas.openxmlformats.org/drawingml/2006/main" noChangeAspect="1"/>
+            </wp:cNvGraphicFramePr>
+            <a:graphic xmlns:a="http://schemas.openxmlformats.org/drawingml/2006/main">
+              <a:graphicData uri="http://schemas.openxmlformats.org/drawingml/2006/picture">
+                <pic:pic xmlns:pic="http://schemas.openxmlformats.org/drawingml/2006/picture">
+                  <pic:nvPicPr>
+                    <pic:cNvPr id="1558642229" name="Picture 2" descr="A black text on a white background&#10;&#10;Description automatically generated"/>
+                    <pic:cNvPicPr/>
+                  </pic:nvPicPr>
+                  <pic:blipFill>
+                    <a:blip r:embed="rId6">
+                      <a:extLst>
+                        <a:ext uri="{28A0092B-C50C-407E-A947-70E740481C1C}">
+                          <a14:useLocalDpi xmlns:a14="http://schemas.microsoft.com/office/drawing/2010/main" val="0"/>
+                        </a:ext>
+                      </a:extLst>
+                    </a:blip>
+                    <a:stretch>
+                      <a:fillRect/>
+                    </a:stretch>
+                  </pic:blipFill>
+                  <pic:spPr>
+                    <a:xfrm>
+                      <a:off x="0" y="0"/>
+                      <a:ext cx="5943600" cy="1672590"/>
+                    </a:xfrm>
+                    <a:prstGeom prst="rect">
+                      <a:avLst/>
+                    </a:prstGeom>
+                  </pic:spPr>
+                </pic:pic>
+              </a:graphicData>
+            </a:graphic>
+          </wp:inline>
+        </w:drawing>
+      </w:r>
+    </w:p>
+    <w:p>
+      <w:pPr>
+        <w:pStyle w:val="ListParagraph"/>
+      </w:pPr>
+    </w:p>
+    <w:p>
+      <w:pPr>
+        <w:pStyle w:val="ListParagraph"/>
+      </w:pPr>
+      <w:r>
+        <w:t>You will find the answers to question 5 of the challenge in the comments of the python code titled “Childers_part_2_mars_weather.”</w:t>
+      </w:r>
+    </w:p>
+    <w:p>
+      <w:pPr>
+        <w:pStyle w:val="ListParagraph"/>
+      </w:pPr>
+    </w:p>
+    <w:p>
+      <w:pPr>
+        <w:pStyle w:val="ListParagraph"/>
+      </w:pPr>
+      <w:r>
+        <w:rPr>
+          <w:noProof/>
+        </w:rPr>
+        <w:lastRenderedPageBreak/>
+        <w:drawing>
+          <wp:inline distT="0" distB="0" distL="0" distR="0" wp14:anchorId="4CFF357A" wp14:editId="6D306CA8">
+            <wp:extent cx="5943600" cy="2298700"/>
+            <wp:effectExtent l="0" t="0" r="0" b="0"/>
+            <wp:docPr id="1388668805" name="Picture 3" descr="A screenshot of a questionnaire&#10;&#10;Description automatically generated"/>
+            <wp:cNvGraphicFramePr>
+              <a:graphicFrameLocks xmlns:a="http://schemas.openxmlformats.org/drawingml/2006/main" noChangeAspect="1"/>
+            </wp:cNvGraphicFramePr>
+            <a:graphic xmlns:a="http://schemas.openxmlformats.org/drawingml/2006/main">
+              <a:graphicData uri="http://schemas.openxmlformats.org/drawingml/2006/picture">
+                <pic:pic xmlns:pic="http://schemas.openxmlformats.org/drawingml/2006/picture">
+                  <pic:nvPicPr>
+                    <pic:cNvPr id="1388668805" name="Picture 3" descr="A screenshot of a questionnaire&#10;&#10;Description automatically generated"/>
+                    <pic:cNvPicPr/>
+                  </pic:nvPicPr>
+                  <pic:blipFill>
+                    <a:blip r:embed="rId7" cstate="print">
+                      <a:extLst>
+                        <a:ext uri="{28A0092B-C50C-407E-A947-70E740481C1C}">
+                          <a14:useLocalDpi xmlns:a14="http://schemas.microsoft.com/office/drawing/2010/main" val="0"/>
+                        </a:ext>
+                      </a:extLst>
+                    </a:blip>
+                    <a:stretch>
+                      <a:fillRect/>
+                    </a:stretch>
+                  </pic:blipFill>
+                  <pic:spPr>
+                    <a:xfrm>
+                      <a:off x="0" y="0"/>
+                      <a:ext cx="5943600" cy="2298700"/>
+                    </a:xfrm>
+                    <a:prstGeom prst="rect">
+                      <a:avLst/>
+                    </a:prstGeom>
+                  </pic:spPr>
+                </pic:pic>
+              </a:graphicData>
+            </a:graphic>
+          </wp:inline>
+        </w:drawing>
+      </w:r>
+    </w:p>
+    <w:p>
+      <w:pPr>
+        <w:pStyle w:val="ListParagraph"/>
+      </w:pPr>
+    </w:p>
+    <w:p>
+      <w:pPr>
+        <w:pStyle w:val="ListParagraph"/>
+      </w:pPr>
+      <w:r>
+        <w:rPr>
+          <w:noProof/>
+        </w:rPr>
+        <w:drawing>
+          <wp:inline distT="0" distB="0" distL="0" distR="0" wp14:anchorId="1918BA27" wp14:editId="4DC08162">
+            <wp:extent cx="5943600" cy="1800225"/>
+            <wp:effectExtent l="0" t="0" r="0" b="3175"/>
+            <wp:docPr id="638463135" name="Picture 4" descr="A screenshot of a computer&#10;&#10;Description automatically generated"/>
+            <wp:cNvGraphicFramePr>
+              <a:graphicFrameLocks xmlns:a="http://schemas.openxmlformats.org/drawingml/2006/main" noChangeAspect="1"/>
+            </wp:cNvGraphicFramePr>
+            <a:graphic xmlns:a="http://schemas.openxmlformats.org/drawingml/2006/main">
+              <a:graphicData uri="http://schemas.openxmlformats.org/drawingml/2006/picture">
+                <pic:pic xmlns:pic="http://schemas.openxmlformats.org/drawingml/2006/picture">
+                  <pic:nvPicPr>
+                    <pic:cNvPr id="638463135" name="Picture 4" descr="A screenshot of a computer&#10;&#10;Description automatically generated"/>
+                    <pic:cNvPicPr/>
+                  </pic:nvPicPr>
+                  <pic:blipFill>
+                    <a:blip r:embed="rId8" cstate="print">
+                      <a:extLst>
+                        <a:ext uri="{28A0092B-C50C-407E-A947-70E740481C1C}">
+                          <a14:useLocalDpi xmlns:a14="http://schemas.microsoft.com/office/drawing/2010/main" val="0"/>
+                        </a:ext>
+                      </a:extLst>
+                    </a:blip>
+                    <a:stretch>
+                      <a:fillRect/>
+                    </a:stretch>
+                  </pic:blipFill>
+                  <pic:spPr>
+                    <a:xfrm>
+                      <a:off x="0" y="0"/>
+                      <a:ext cx="5943600" cy="1800225"/>
+                    </a:xfrm>
+                    <a:prstGeom prst="rect">
+                      <a:avLst/>
+                    </a:prstGeom>
+                  </pic:spPr>
+                </pic:pic>
+              </a:graphicData>
+            </a:graphic>
+          </wp:inline>
+        </w:drawing>
+      </w:r>
+    </w:p>
+    <w:p>
+      <w:pPr>
+        <w:pStyle w:val="ListParagraph"/>
+      </w:pPr>
+    </w:p>
+    <w:p>
+      <w:pPr>
+        <w:pStyle w:val="ListParagraph"/>
+      </w:pPr>
+      <w:r>
+        <w:rPr>
+          <w:noProof/>
+        </w:rPr>
+        <w:lastRenderedPageBreak/>
+        <w:drawing>
+          <wp:inline distT="0" distB="0" distL="0" distR="0" wp14:anchorId="771887F8" wp14:editId="4F320A43">
+            <wp:extent cx="5943600" cy="4077970"/>
+            <wp:effectExtent l="0" t="0" r="0" b="0"/>
+            <wp:docPr id="61761174" name="Picture 5" descr="A graph showing the temperature of a temperature&#10;&#10;Description automatically generated"/>
+            <wp:cNvGraphicFramePr>
+              <a:graphicFrameLocks xmlns:a="http://schemas.openxmlformats.org/drawingml/2006/main" noChangeAspect="1"/>
+            </wp:cNvGraphicFramePr>
+            <a:graphic xmlns:a="http://schemas.openxmlformats.org/drawingml/2006/main">
+              <a:graphicData uri="http://schemas.openxmlformats.org/drawingml/2006/picture">
+                <pic:pic xmlns:pic="http://schemas.openxmlformats.org/drawingml/2006/picture">
+                  <pic:nvPicPr>
+                    <pic:cNvPr id="61761174" name="Picture 5" descr="A graph showing the temperature of a temperature&#10;&#10;Description automatically generated"/>
+                    <pic:cNvPicPr/>
+                  </pic:nvPicPr>
+                  <pic:blipFill>
+                    <a:blip r:embed="rId9" cstate="print">
+                      <a:extLst>
+                        <a:ext uri="{28A0092B-C50C-407E-A947-70E740481C1C}">
+                          <a14:useLocalDpi xmlns:a14="http://schemas.microsoft.com/office/drawing/2010/main" val="0"/>
+                        </a:ext>
+                      </a:extLst>
+                    </a:blip>
+                    <a:stretch>
+                      <a:fillRect/>
+                    </a:stretch>
+                  </pic:blipFill>
+                  <pic:spPr>
+                    <a:xfrm>
+                      <a:off x="0" y="0"/>
+                      <a:ext cx="5943600" cy="4077970"/>
+                    </a:xfrm>
+                    <a:prstGeom prst="rect">
+                      <a:avLst/>
+                    </a:prstGeom>
+                  </pic:spPr>
+                </pic:pic>
+              </a:graphicData>
+            </a:graphic>
+          </wp:inline>
+        </w:drawing>
+      </w:r>
+    </w:p>
+    <w:p>
+      <w:pPr>
+        <w:pStyle w:val="ListParagraph"/>
+      </w:pPr>
+    </w:p>
+    <w:p>
+      <w:pPr>
+        <w:pStyle w:val="ListParagraph"/>
+      </w:pPr>
+      <w:r>
+        <w:rPr>
+          <w:noProof/>
+        </w:rPr>
+        <w:drawing>
+          <wp:inline distT="0" distB="0" distL="0" distR="0" wp14:anchorId="1AE5D4EF" wp14:editId="7D5C0B7F">
+            <wp:extent cx="5943600" cy="2980690"/>
+            <wp:effectExtent l="0" t="0" r="0" b="3810"/>
+            <wp:docPr id="1478533799" name="Picture 6" descr="A screenshot of a graph&#10;&#10;Description automatically generated"/>
+            <wp:cNvGraphicFramePr>
+              <a:graphicFrameLocks xmlns:a="http://schemas.openxmlformats.org/drawingml/2006/main" noChangeAspect="1"/>
+            </wp:cNvGraphicFramePr>
+            <a:graphic xmlns:a="http://schemas.openxmlformats.org/drawingml/2006/main">
+              <a:graphicData uri="http://schemas.openxmlformats.org/drawingml/2006/picture">
+                <pic:pic xmlns:pic="http://schemas.openxmlformats.org/drawingml/2006/picture">
+                  <pic:nvPicPr>
+                    <pic:cNvPr id="1478533799" name="Picture 6" descr="A screenshot of a graph&#10;&#10;Description automatically generated"/>
+                    <pic:cNvPicPr/>
+                  </pic:nvPicPr>
+                  <pic:blipFill>
+                    <a:blip r:embed="rId10" cstate="print">
+                      <a:extLst>
+                        <a:ext uri="{28A0092B-C50C-407E-A947-70E740481C1C}">
+                          <a14:useLocalDpi xmlns:a14="http://schemas.microsoft.com/office/drawing/2010/main" val="0"/>
+                        </a:ext>
+                      </a:extLst>
+                    </a:blip>
+                    <a:stretch>
+                      <a:fillRect/>
+                    </a:stretch>
+                  </pic:blipFill>
+                  <pic:spPr>
+                    <a:xfrm>
+                      <a:off x="0" y="0"/>
+                      <a:ext cx="5943600" cy="2980690"/>
+                    </a:xfrm>
+                    <a:prstGeom prst="rect">
+                      <a:avLst/>
+                    </a:prstGeom>
+                  </pic:spPr>
+                </pic:pic>
+              </a:graphicData>
+            </a:graphic>
+          </wp:inline>
+        </w:drawing>
+      </w:r>
+    </w:p>
+    <w:p>
+      <w:pPr>
+        <w:pStyle w:val="ListParagraph"/>
+      </w:pPr>
+    </w:p>
+    <w:p>
+      <w:pPr>
+        <w:pStyle w:val="ListParagraph"/>
+      </w:pPr>
+      <w:r>
+        <w:rPr>
+          <w:noProof/>
+        </w:rPr>
+        <w:lastRenderedPageBreak/>
+        <w:drawing>
+          <wp:inline distT="0" distB="0" distL="0" distR="0" wp14:anchorId="41549251" wp14:editId="3871B5E6">
+            <wp:extent cx="5943600" cy="3855085"/>
+            <wp:effectExtent l="0" t="0" r="0" b="5715"/>
+            <wp:docPr id="2146857185" name="Picture 7" descr="A purple and white bar graph&#10;&#10;Description automatically generated"/>
+            <wp:cNvGraphicFramePr>
+              <a:graphicFrameLocks xmlns:a="http://schemas.openxmlformats.org/drawingml/2006/main" noChangeAspect="1"/>
+            </wp:cNvGraphicFramePr>
+            <a:graphic xmlns:a="http://schemas.openxmlformats.org/drawingml/2006/main">
+              <a:graphicData uri="http://schemas.openxmlformats.org/drawingml/2006/picture">
+                <pic:pic xmlns:pic="http://schemas.openxmlformats.org/drawingml/2006/picture">
+                  <pic:nvPicPr>
+                    <pic:cNvPr id="2146857185" name="Picture 7" descr="A purple and white bar graph&#10;&#10;Description automatically generated"/>
+                    <pic:cNvPicPr/>
+                  </pic:nvPicPr>
+                  <pic:blipFill>
+                    <a:blip r:embed="rId11" cstate="print">
+                      <a:extLst>
+                        <a:ext uri="{28A0092B-C50C-407E-A947-70E740481C1C}">
+                          <a14:useLocalDpi xmlns:a14="http://schemas.microsoft.com/office/drawing/2010/main" val="0"/>
+                        </a:ext>
+                      </a:extLst>
+                    </a:blip>
+                    <a:stretch>
+                      <a:fillRect/>
+                    </a:stretch>
+                  </pic:blipFill>
+                  <pic:spPr>
+                    <a:xfrm>
+                      <a:off x="0" y="0"/>
+                      <a:ext cx="5943600" cy="3855085"/>
+                    </a:xfrm>
+                    <a:prstGeom prst="rect">
+                      <a:avLst/>
+                    </a:prstGeom>
+                  </pic:spPr>
+                </pic:pic>
+              </a:graphicData>
+            </a:graphic>
+          </wp:inline>
+        </w:drawing>
+      </w:r>
+    </w:p>
+    <w:p>
+      <w:pPr>
+        <w:pStyle w:val="ListParagraph"/>
+      </w:pPr>
+    </w:p>
+    <w:p>
+      <w:pPr>
+        <w:pStyle w:val="ListParagraph"/>
+      </w:pPr>
+      <w:r>
+        <w:rPr>
+          <w:noProof/>
+        </w:rPr>
+        <w:drawing>
+          <wp:inline distT="0" distB="0" distL="0" distR="0" wp14:anchorId="144E4421" wp14:editId="4F778D39">
+            <wp:extent cx="5943600" cy="3954780"/>
+            <wp:effectExtent l="0" t="0" r="0" b="0"/>
+            <wp:docPr id="2072850894" name="Picture 8" descr="A green line graph with numbers&#10;&#10;Description automatically generated"/>
+            <wp:cNvGraphicFramePr>
+              <a:graphicFrameLocks xmlns:a="http://schemas.openxmlformats.org/drawingml/2006/main" noChangeAspect="1"/>
+            </wp:cNvGraphicFramePr>
+            <a:graphic xmlns:a="http://schemas.openxmlformats.org/drawingml/2006/main">
+              <a:graphicData uri="http://schemas.openxmlformats.org/drawingml/2006/picture">
+                <pic:pic xmlns:pic="http://schemas.openxmlformats.org/drawingml/2006/picture">
+                  <pic:nvPicPr>
+                    <pic:cNvPr id="2072850894" name="Picture 8" descr="A green line graph with numbers&#10;&#10;Description automatically generated"/>
+                    <pic:cNvPicPr/>
+                  </pic:nvPicPr>
+                  <pic:blipFill>
+                    <a:blip r:embed="rId12" cstate="print">
+                      <a:extLst>
+                        <a:ext uri="{28A0092B-C50C-407E-A947-70E740481C1C}">
+                          <a14:useLocalDpi xmlns:a14="http://schemas.microsoft.com/office/drawing/2010/main" val="0"/>
+                        </a:ext>
+                      </a:extLst>
+                    </a:blip>
+                    <a:stretch>
+                      <a:fillRect/>
+                    </a:stretch>
+                  </pic:blipFill>
+                  <pic:spPr>
+                    <a:xfrm>
+                      <a:off x="0" y="0"/>
+                      <a:ext cx="5943600" cy="3954780"/>
+                    </a:xfrm>
+                    <a:prstGeom prst="rect">
+                      <a:avLst/>
+                    </a:prstGeom>
+                  </pic:spPr>
+                </pic:pic>
+              </a:graphicData>
+            </a:graphic>
+          </wp:inline>
+        </w:drawing>
+      </w:r>
+    </w:p>
+    <w:p>
+      <w:pPr>
+        <w:pStyle w:val="ListParagraph"/>
+      </w:pPr>
+    </w:p>
+    <w:p>
+      <w:pPr>
+        <w:pStyle w:val="ListParagraph"/>
+      </w:pPr>
+      <w:r>
+        <w:rPr>
+          <w:noProof/>
+        </w:rPr>
+        <w:lastRenderedPageBreak/>
+        <w:drawing>
+          <wp:inline distT="0" distB="0" distL="0" distR="0" wp14:anchorId="355F5D86" wp14:editId="5335BBEE">
+            <wp:extent cx="5943600" cy="1097280"/>
+            <wp:effectExtent l="0" t="0" r="0" b="0"/>
+            <wp:docPr id="2016984344" name="Picture 9" descr="A close up of text&#10;&#10;Description automatically generated"/>
+            <wp:cNvGraphicFramePr>
+              <a:graphicFrameLocks xmlns:a="http://schemas.openxmlformats.org/drawingml/2006/main" noChangeAspect="1"/>
+            </wp:cNvGraphicFramePr>
+            <a:graphic xmlns:a="http://schemas.openxmlformats.org/drawingml/2006/main">
+              <a:graphicData uri="http://schemas.openxmlformats.org/drawingml/2006/picture">
+                <pic:pic xmlns:pic="http://schemas.openxmlformats.org/drawingml/2006/picture">
+                  <pic:nvPicPr>
+                    <pic:cNvPr id="2016984344" name="Picture 9" descr="A close up of text&#10;&#10;Description automatically generated"/>
+                    <pic:cNvPicPr/>
+                  </pic:nvPicPr>
+                  <pic:blipFill>
+                    <a:blip r:embed="rId13" cstate="print">
+                      <a:extLst>
+                        <a:ext uri="{28A0092B-C50C-407E-A947-70E740481C1C}">
+                          <a14:useLocalDpi xmlns:a14="http://schemas.microsoft.com/office/drawing/2010/main" val="0"/>
+                        </a:ext>
+                      </a:extLst>
+                    </a:blip>
+                    <a:stretch>
+                      <a:fillRect/>
+                    </a:stretch>
+                  </pic:blipFill>
+                  <pic:spPr>
+                    <a:xfrm>
+                      <a:off x="0" y="0"/>
+                      <a:ext cx="5943600" cy="1097280"/>
+                    </a:xfrm>
+                    <a:prstGeom prst="rect">
+                      <a:avLst/>
+                    </a:prstGeom>
+                  </pic:spPr>
+                </pic:pic>
+              </a:graphicData>
+            </a:graphic>
+          </wp:inline>
+        </w:drawing>
+      </w:r>
+    </w:p>
+    <w:p>
+      <w:pPr>
+        <w:pStyle w:val="ListParagraph"/>
+      </w:pPr>
+    </w:p>
+    <w:p>
+      <w:pPr>
+        <w:ind w:left="720"/>
+      </w:pPr>
       <w:r>
         <w:t>Please see code for graphs and answers.</w:t>
       </w:r>
       <w:r>
-        <w:t xml:space="preserve"> The derivable of a csv file was also requested and that is located in this folder as well. It is titled “Childers_Part2_Mars_Weather.”</w:t>
-      </w:r>
+        <w:t xml:space="preserve"> The derivable of a csv file was also </w:t>
+      </w:r>
+      <w:r>
+        <w:t>requested.</w:t>
+      </w:r>
+      <w:r>
+        <w:t xml:space="preserve"> </w:t>
+      </w:r>
+      <w:r>
+        <w:t>T</w:t>
+      </w:r>
+      <w:r>
+        <w:t xml:space="preserve">hat </w:t>
+      </w:r>
+      <w:proofErr w:type="gramStart"/>
+      <w:r>
+        <w:t>is located in</w:t>
+      </w:r>
+      <w:proofErr w:type="gramEnd"/>
+      <w:r>
+        <w:t xml:space="preserve"> this folder as well. It is titled “Childers_Part2_Mars_Weather.”</w:t>
+      </w:r>
+    </w:p>
+    <w:p>
+      <w:pPr>
+        <w:ind w:left="360"/>
+      </w:pPr>
+    </w:p>
+    <w:p>
+      <w:pPr>
+        <w:ind w:left="360"/>
+      </w:pPr>
     </w:p>
     <w:p/>
     <w:p/>
@@ -69,6 +644,103 @@
     </w:sectPr>
   </w:body>
 </w:document>
+</file>
+
+<file path=word/numbering.xml><?xml version="1.0" encoding="utf-8"?>
+<w:numbering xmlns:wpc="http://schemas.microsoft.com/office/word/2010/wordprocessingCanvas" xmlns:cx="http://schemas.microsoft.com/office/drawing/2014/chartex" xmlns:cx1="http://schemas.microsoft.com/office/drawing/2015/9/8/chartex" xmlns:cx2="http://schemas.microsoft.com/office/drawing/2015/10/21/chartex" xmlns:cx3="http://schemas.microsoft.com/office/drawing/2016/5/9/chartex" xmlns:cx4="http://schemas.microsoft.com/office/drawing/2016/5/10/chartex" xmlns:cx5="http://schemas.microsoft.com/office/drawing/2016/5/11/chartex" xmlns:cx6="http://schemas.microsoft.com/office/drawing/2016/5/12/chartex" xmlns:cx7="http://schemas.microsoft.com/office/drawing/2016/5/13/chartex" xmlns:cx8="http://schemas.microsoft.com/office/drawing/2016/5/14/chartex" xmlns:mc="http://schemas.openxmlformats.org/markup-compatibility/2006" xmlns:aink="http://schemas.microsoft.com/office/drawing/2016/ink" xmlns:am3d="http://schemas.microsoft.com/office/drawing/2017/model3d" xmlns:o="urn:schemas-microsoft-com:office:office" xmlns:oel="http://schemas.microsoft.com/office/2019/extlst" xmlns:r="http://schemas.openxmlformats.org/officeDocument/2006/relationships" xmlns:m="http://schemas.openxmlformats.org/officeDocument/2006/math" xmlns:v="urn:schemas-microsoft-com:vml" xmlns:wp14="http://schemas.microsoft.com/office/word/2010/wordprocessingDrawing" xmlns:wp="http://schemas.openxmlformats.org/drawingml/2006/wordprocessingDrawing" xmlns:w10="urn:schemas-microsoft-com:office:word" xmlns:w="http://schemas.openxmlformats.org/wordprocessingml/2006/main" xmlns:w14="http://schemas.microsoft.com/office/word/2010/wordml" xmlns:w15="http://schemas.microsoft.com/office/word/2012/wordml" xmlns:w16cex="http://schemas.microsoft.com/office/word/2018/wordml/cex" xmlns:w16cid="http://schemas.microsoft.com/office/word/2016/wordml/cid" xmlns:w16="http://schemas.microsoft.com/office/word/2018/wordml" xmlns:w16sdtdh="http://schemas.microsoft.com/office/word/2020/wordml/sdtdatahash" xmlns:w16se="http://schemas.microsoft.com/office/word/2015/wordml/symex" xmlns:wpg="http://schemas.microsoft.com/office/word/2010/wordprocessingGroup" xmlns:wpi="http://schemas.microsoft.com/office/word/2010/wordprocessingInk" xmlns:wne="http://schemas.microsoft.com/office/word/2006/wordml" xmlns:wps="http://schemas.microsoft.com/office/word/2010/wordprocessingShape" mc:Ignorable="w14 w15 w16se w16cid w16 w16cex w16sdtdh wp14">
+  <w:abstractNum w:abstractNumId="0" w15:restartNumberingAfterBreak="0">
+    <w:nsid w:val="77DC7BF9"/>
+    <w:multiLevelType w:val="hybridMultilevel"/>
+    <w:tmpl w:val="B4825EB6"/>
+    <w:lvl w:ilvl="0" w:tplc="04090011">
+      <w:start w:val="1"/>
+      <w:numFmt w:val="decimal"/>
+      <w:lvlText w:val="%1)"/>
+      <w:lvlJc w:val="left"/>
+      <w:pPr>
+        <w:ind w:left="720" w:hanging="360"/>
+      </w:pPr>
+      <w:rPr>
+        <w:rFonts w:hint="default"/>
+      </w:rPr>
+    </w:lvl>
+    <w:lvl w:ilvl="1" w:tplc="04090019" w:tentative="1">
+      <w:start w:val="1"/>
+      <w:numFmt w:val="lowerLetter"/>
+      <w:lvlText w:val="%2."/>
+      <w:lvlJc w:val="left"/>
+      <w:pPr>
+        <w:ind w:left="1440" w:hanging="360"/>
+      </w:pPr>
+    </w:lvl>
+    <w:lvl w:ilvl="2" w:tplc="0409001B" w:tentative="1">
+      <w:start w:val="1"/>
+      <w:numFmt w:val="lowerRoman"/>
+      <w:lvlText w:val="%3."/>
+      <w:lvlJc w:val="right"/>
+      <w:pPr>
+        <w:ind w:left="2160" w:hanging="180"/>
+      </w:pPr>
+    </w:lvl>
+    <w:lvl w:ilvl="3" w:tplc="0409000F" w:tentative="1">
+      <w:start w:val="1"/>
+      <w:numFmt w:val="decimal"/>
+      <w:lvlText w:val="%4."/>
+      <w:lvlJc w:val="left"/>
+      <w:pPr>
+        <w:ind w:left="2880" w:hanging="360"/>
+      </w:pPr>
+    </w:lvl>
+    <w:lvl w:ilvl="4" w:tplc="04090019" w:tentative="1">
+      <w:start w:val="1"/>
+      <w:numFmt w:val="lowerLetter"/>
+      <w:lvlText w:val="%5."/>
+      <w:lvlJc w:val="left"/>
+      <w:pPr>
+        <w:ind w:left="3600" w:hanging="360"/>
+      </w:pPr>
+    </w:lvl>
+    <w:lvl w:ilvl="5" w:tplc="0409001B" w:tentative="1">
+      <w:start w:val="1"/>
+      <w:numFmt w:val="lowerRoman"/>
+      <w:lvlText w:val="%6."/>
+      <w:lvlJc w:val="right"/>
+      <w:pPr>
+        <w:ind w:left="4320" w:hanging="180"/>
+      </w:pPr>
+    </w:lvl>
+    <w:lvl w:ilvl="6" w:tplc="0409000F" w:tentative="1">
+      <w:start w:val="1"/>
+      <w:numFmt w:val="decimal"/>
+      <w:lvlText w:val="%7."/>
+      <w:lvlJc w:val="left"/>
+      <w:pPr>
+        <w:ind w:left="5040" w:hanging="360"/>
+      </w:pPr>
+    </w:lvl>
+    <w:lvl w:ilvl="7" w:tplc="04090019" w:tentative="1">
+      <w:start w:val="1"/>
+      <w:numFmt w:val="lowerLetter"/>
+      <w:lvlText w:val="%8."/>
+      <w:lvlJc w:val="left"/>
+      <w:pPr>
+        <w:ind w:left="5760" w:hanging="360"/>
+      </w:pPr>
+    </w:lvl>
+    <w:lvl w:ilvl="8" w:tplc="0409001B" w:tentative="1">
+      <w:start w:val="1"/>
+      <w:numFmt w:val="lowerRoman"/>
+      <w:lvlText w:val="%9."/>
+      <w:lvlJc w:val="right"/>
+      <w:pPr>
+        <w:ind w:left="6480" w:hanging="180"/>
+      </w:pPr>
+    </w:lvl>
+  </w:abstractNum>
+  <w:num w:numId="1" w16cid:durableId="1975480689">
+    <w:abstractNumId w:val="0"/>
+  </w:num>
+</w:numbering>
 </file>
 
 <file path=word/styles.xml><?xml version="1.0" encoding="utf-8"?>
@@ -495,6 +1167,17 @@
     <w:semiHidden/>
     <w:unhideWhenUsed/>
   </w:style>
+  <w:style w:type="paragraph" w:styleId="ListParagraph">
+    <w:name w:val="List Paragraph"/>
+    <w:basedOn w:val="Normal"/>
+    <w:uiPriority w:val="34"/>
+    <w:qFormat/>
+    <w:rsid w:val="00D06DD0"/>
+    <w:pPr>
+      <w:ind w:left="720"/>
+      <w:contextualSpacing/>
+    </w:pPr>
+  </w:style>
 </w:styles>
 </file>
 

</xml_diff>